<commit_message>
trying out mikro orm
</commit_message>
<xml_diff>
--- a/PTI.docx
+++ b/PTI.docx
@@ -24,6 +24,7 @@
     <w:p>
       <w:pPr>
         <w:numPr>
+          <w:ilvl w:val="0"/>
           <w:numId w:val="0"/>
         </w:numPr>
         <w:rPr>
@@ -118,17 +119,19 @@
     <w:p>
       <w:pPr>
         <w:numPr>
-          <w:numId w:val="0"/>
-        </w:numPr>
-        <w:rPr>
-          <w:b w:val="0"/>
-          <w:bCs w:val="0"/>
-        </w:rPr>
-      </w:pPr>
-    </w:p>
-    <w:p>
-      <w:pPr>
-        <w:numPr>
+          <w:ilvl w:val="0"/>
+          <w:numId w:val="0"/>
+        </w:numPr>
+        <w:rPr>
+          <w:b w:val="0"/>
+          <w:bCs w:val="0"/>
+        </w:rPr>
+      </w:pPr>
+    </w:p>
+    <w:p>
+      <w:pPr>
+        <w:numPr>
+          <w:ilvl w:val="0"/>
           <w:numId w:val="0"/>
         </w:numPr>
         <w:rPr>
@@ -147,6 +150,7 @@
     <w:p>
       <w:pPr>
         <w:numPr>
+          <w:ilvl w:val="0"/>
           <w:numId w:val="0"/>
         </w:numPr>
         <w:rPr>
@@ -165,6 +169,7 @@
     <w:p>
       <w:pPr>
         <w:numPr>
+          <w:ilvl w:val="0"/>
           <w:numId w:val="0"/>
         </w:numPr>
         <w:rPr>
@@ -183,6 +188,7 @@
     <w:p>
       <w:pPr>
         <w:numPr>
+          <w:ilvl w:val="0"/>
           <w:numId w:val="0"/>
         </w:numPr>
         <w:rPr>
@@ -228,8 +234,676 @@
         </w:rPr>
         <w:t>Coding the feature</w:t>
       </w:r>
+    </w:p>
+    <w:p>
+      <w:pPr>
+        <w:numPr>
+          <w:numId w:val="0"/>
+        </w:numPr>
+        <w:rPr>
+          <w:b w:val="0"/>
+          <w:bCs w:val="0"/>
+        </w:rPr>
+      </w:pPr>
+    </w:p>
+    <w:p>
+      <w:pPr>
+        <w:numPr>
+          <w:numId w:val="0"/>
+        </w:numPr>
+        <w:rPr>
+          <w:b w:val="0"/>
+          <w:bCs w:val="0"/>
+        </w:rPr>
+      </w:pPr>
+    </w:p>
+    <w:p>
+      <w:pPr>
+        <w:numPr>
+          <w:numId w:val="0"/>
+        </w:numPr>
+        <w:rPr>
+          <w:b/>
+          <w:bCs/>
+          <w:sz w:val="32"/>
+          <w:szCs w:val="32"/>
+        </w:rPr>
+      </w:pPr>
+      <w:r>
+        <w:rPr>
+          <w:b/>
+          <w:bCs/>
+          <w:sz w:val="32"/>
+          <w:szCs w:val="32"/>
+        </w:rPr>
+        <w:t>CODING THE FEATURE</w:t>
+      </w:r>
+    </w:p>
+    <w:p>
+      <w:pPr>
+        <w:numPr>
+          <w:numId w:val="0"/>
+        </w:numPr>
+        <w:rPr>
+          <w:rFonts w:hint="default"/>
+          <w:b/>
+          <w:bCs/>
+          <w:lang w:val="en"/>
+        </w:rPr>
+      </w:pPr>
+      <w:r>
+        <w:rPr>
+          <w:rFonts w:hint="default"/>
+          <w:b/>
+          <w:bCs/>
+          <w:lang w:val="en"/>
+        </w:rPr>
+        <w:t>Creating database Entities</w:t>
+      </w:r>
+    </w:p>
+    <w:p>
+      <w:pPr>
+        <w:numPr>
+          <w:numId w:val="0"/>
+        </w:numPr>
+        <w:rPr>
+          <w:rFonts w:hint="default"/>
+          <w:b w:val="0"/>
+          <w:bCs w:val="0"/>
+          <w:lang w:val="en"/>
+        </w:rPr>
+      </w:pPr>
+      <w:r>
+        <w:rPr>
+          <w:rFonts w:hint="default"/>
+          <w:b w:val="0"/>
+          <w:bCs w:val="0"/>
+          <w:lang w:val="en"/>
+        </w:rPr>
+        <w:t>- Payroll Entity</w:t>
+      </w:r>
+    </w:p>
+    <w:p>
+      <w:pPr>
+        <w:numPr>
+          <w:numId w:val="0"/>
+        </w:numPr>
+        <w:rPr>
+          <w:rFonts w:hint="default"/>
+          <w:b w:val="0"/>
+          <w:bCs w:val="0"/>
+          <w:lang w:val="en"/>
+        </w:rPr>
+      </w:pPr>
+      <w:r>
+        <w:rPr>
+          <w:rFonts w:hint="default"/>
+          <w:b w:val="0"/>
+          <w:bCs w:val="0"/>
+          <w:lang w:val="en"/>
+        </w:rPr>
+        <w:t>- Payslip Entity</w:t>
+      </w:r>
+    </w:p>
+    <w:p>
+      <w:pPr>
+        <w:numPr>
+          <w:numId w:val="0"/>
+        </w:numPr>
+        <w:rPr>
+          <w:rFonts w:hint="default"/>
+          <w:b w:val="0"/>
+          <w:bCs w:val="0"/>
+          <w:lang w:val="en"/>
+        </w:rPr>
+      </w:pPr>
+      <w:r>
+        <w:rPr>
+          <w:rFonts w:hint="default"/>
+          <w:b w:val="0"/>
+          <w:bCs w:val="0"/>
+          <w:lang w:val="en"/>
+        </w:rPr>
+        <w:t>- Payroll report</w:t>
+      </w:r>
+    </w:p>
+    <w:p>
+      <w:pPr>
+        <w:numPr>
+          <w:numId w:val="0"/>
+        </w:numPr>
+        <w:rPr>
+          <w:rFonts w:hint="default"/>
+          <w:b w:val="0"/>
+          <w:bCs w:val="0"/>
+          <w:lang w:val="en"/>
+        </w:rPr>
+      </w:pPr>
+      <w:r>
+        <w:rPr>
+          <w:rFonts w:hint="default"/>
+          <w:b w:val="0"/>
+          <w:bCs w:val="0"/>
+          <w:lang w:val="en"/>
+        </w:rPr>
+        <w:t>- Test</w:t>
+      </w:r>
+    </w:p>
+    <w:p>
+      <w:pPr>
+        <w:numPr>
+          <w:numId w:val="0"/>
+        </w:numPr>
+        <w:rPr>
+          <w:rFonts w:hint="default"/>
+          <w:b w:val="0"/>
+          <w:bCs w:val="0"/>
+          <w:lang w:val="en"/>
+        </w:rPr>
+      </w:pPr>
+    </w:p>
+    <w:p>
+      <w:pPr>
+        <w:numPr>
+          <w:numId w:val="0"/>
+        </w:numPr>
+        <w:rPr>
+          <w:rFonts w:hint="default"/>
+          <w:b/>
+          <w:bCs/>
+          <w:lang w:val="en"/>
+        </w:rPr>
+      </w:pPr>
+      <w:r>
+        <w:rPr>
+          <w:rFonts w:hint="default"/>
+          <w:b/>
+          <w:bCs/>
+          <w:lang w:val="en"/>
+        </w:rPr>
+        <w:t>Computational Service</w:t>
+      </w:r>
+    </w:p>
+    <w:p>
+      <w:pPr>
+        <w:numPr>
+          <w:numId w:val="0"/>
+        </w:numPr>
+        <w:rPr>
+          <w:rFonts w:hint="default"/>
+          <w:b w:val="0"/>
+          <w:bCs w:val="0"/>
+          <w:lang w:val="en"/>
+        </w:rPr>
+      </w:pPr>
+      <w:r>
+        <w:rPr>
+          <w:rFonts w:hint="default"/>
+          <w:b w:val="0"/>
+          <w:bCs w:val="0"/>
+          <w:lang w:val="en"/>
+        </w:rPr>
+        <w:t>- service to compute CRA</w:t>
+      </w:r>
+    </w:p>
+    <w:p>
+      <w:pPr>
+        <w:numPr>
+          <w:numId w:val="0"/>
+        </w:numPr>
+        <w:rPr>
+          <w:rFonts w:hint="default"/>
+          <w:b w:val="0"/>
+          <w:bCs w:val="0"/>
+          <w:lang w:val="en"/>
+        </w:rPr>
+      </w:pPr>
+      <w:r>
+        <w:rPr>
+          <w:rFonts w:hint="default"/>
+          <w:b w:val="0"/>
+          <w:bCs w:val="0"/>
+          <w:lang w:val="en"/>
+        </w:rPr>
+        <w:t>- service to compute Taxable Income</w:t>
+      </w:r>
+    </w:p>
+    <w:p>
+      <w:pPr>
+        <w:numPr>
+          <w:numId w:val="0"/>
+        </w:numPr>
+        <w:rPr>
+          <w:rFonts w:hint="default"/>
+          <w:b w:val="0"/>
+          <w:bCs w:val="0"/>
+          <w:lang w:val="en"/>
+        </w:rPr>
+      </w:pPr>
+      <w:r>
+        <w:rPr>
+          <w:rFonts w:hint="default"/>
+          <w:b w:val="0"/>
+          <w:bCs w:val="0"/>
+          <w:lang w:val="en"/>
+        </w:rPr>
+        <w:t>- service to compute Tax Per Month</w:t>
+      </w:r>
+    </w:p>
+    <w:p>
+      <w:pPr>
+        <w:numPr>
+          <w:numId w:val="0"/>
+        </w:numPr>
+        <w:rPr>
+          <w:rFonts w:hint="default"/>
+          <w:b w:val="0"/>
+          <w:bCs w:val="0"/>
+          <w:lang w:val="en"/>
+        </w:rPr>
+      </w:pPr>
+      <w:r>
+        <w:rPr>
+          <w:rFonts w:hint="default"/>
+          <w:b w:val="0"/>
+          <w:bCs w:val="0"/>
+          <w:lang w:val="en"/>
+        </w:rPr>
+        <w:t>- Agregation Service</w:t>
+      </w:r>
+    </w:p>
+    <w:p>
+      <w:pPr>
+        <w:numPr>
+          <w:numId w:val="0"/>
+        </w:numPr>
+        <w:rPr>
+          <w:rFonts w:hint="default"/>
+          <w:b w:val="0"/>
+          <w:bCs w:val="0"/>
+          <w:lang w:val="en"/>
+        </w:rPr>
+      </w:pPr>
+      <w:r>
+        <w:rPr>
+          <w:rFonts w:hint="default"/>
+          <w:b w:val="0"/>
+          <w:bCs w:val="0"/>
+          <w:lang w:val="en"/>
+        </w:rPr>
+        <w:t>- Test</w:t>
+      </w:r>
+    </w:p>
+    <w:p>
+      <w:pPr>
+        <w:numPr>
+          <w:numId w:val="0"/>
+        </w:numPr>
+        <w:rPr>
+          <w:rFonts w:hint="default"/>
+          <w:b w:val="0"/>
+          <w:bCs w:val="0"/>
+          <w:lang w:val="en"/>
+        </w:rPr>
+      </w:pPr>
+    </w:p>
+    <w:p>
+      <w:pPr>
+        <w:numPr>
+          <w:numId w:val="0"/>
+        </w:numPr>
+        <w:rPr>
+          <w:rFonts w:hint="default"/>
+          <w:b/>
+          <w:bCs/>
+          <w:lang w:val="en"/>
+        </w:rPr>
+      </w:pPr>
+      <w:r>
+        <w:rPr>
+          <w:rFonts w:hint="default"/>
+          <w:b/>
+          <w:bCs/>
+          <w:lang w:val="en"/>
+        </w:rPr>
+        <w:t>Batch Processing</w:t>
+      </w:r>
+    </w:p>
+    <w:p>
+      <w:pPr>
+        <w:numPr>
+          <w:numId w:val="0"/>
+        </w:numPr>
+        <w:rPr>
+          <w:rFonts w:hint="default"/>
+          <w:b w:val="0"/>
+          <w:bCs w:val="0"/>
+          <w:lang w:val="en"/>
+        </w:rPr>
+      </w:pPr>
+      <w:r>
+        <w:rPr>
+          <w:rFonts w:hint="default"/>
+          <w:b w:val="0"/>
+          <w:bCs w:val="0"/>
+          <w:lang w:val="en"/>
+        </w:rPr>
+        <w:t>- Execute payroll</w:t>
+      </w:r>
+    </w:p>
+    <w:p>
+      <w:pPr>
+        <w:numPr>
+          <w:numId w:val="0"/>
+        </w:numPr>
+        <w:rPr>
+          <w:rFonts w:hint="default"/>
+          <w:b w:val="0"/>
+          <w:bCs w:val="0"/>
+          <w:lang w:val="en"/>
+        </w:rPr>
+      </w:pPr>
+      <w:r>
+        <w:rPr>
+          <w:rFonts w:hint="default"/>
+          <w:b w:val="0"/>
+          <w:bCs w:val="0"/>
+          <w:lang w:val="en"/>
+        </w:rPr>
+        <w:t>- Save payroll</w:t>
+      </w:r>
+    </w:p>
+    <w:p>
+      <w:pPr>
+        <w:numPr>
+          <w:numId w:val="0"/>
+        </w:numPr>
+        <w:rPr>
+          <w:rFonts w:hint="default"/>
+          <w:b w:val="0"/>
+          <w:bCs w:val="0"/>
+          <w:lang w:val="en"/>
+        </w:rPr>
+      </w:pPr>
+      <w:r>
+        <w:rPr>
+          <w:rFonts w:hint="default"/>
+          <w:b w:val="0"/>
+          <w:bCs w:val="0"/>
+          <w:lang w:val="en"/>
+        </w:rPr>
+        <w:t>- Generate Report</w:t>
+      </w:r>
+    </w:p>
+    <w:p>
+      <w:pPr>
+        <w:numPr>
+          <w:numId w:val="0"/>
+        </w:numPr>
+        <w:rPr>
+          <w:rFonts w:hint="default"/>
+          <w:b w:val="0"/>
+          <w:bCs w:val="0"/>
+          <w:lang w:val="en"/>
+        </w:rPr>
+      </w:pPr>
+      <w:r>
+        <w:rPr>
+          <w:rFonts w:hint="default"/>
+          <w:b w:val="0"/>
+          <w:bCs w:val="0"/>
+          <w:lang w:val="en"/>
+        </w:rPr>
+        <w:t>- Test</w:t>
+      </w:r>
+    </w:p>
+    <w:p>
+      <w:pPr>
+        <w:numPr>
+          <w:numId w:val="0"/>
+        </w:numPr>
+        <w:rPr>
+          <w:rFonts w:hint="default"/>
+          <w:b w:val="0"/>
+          <w:bCs w:val="0"/>
+          <w:lang w:val="en"/>
+        </w:rPr>
+      </w:pPr>
+    </w:p>
+    <w:p>
+      <w:pPr>
+        <w:numPr>
+          <w:numId w:val="0"/>
+        </w:numPr>
+        <w:rPr>
+          <w:rFonts w:hint="default"/>
+          <w:b/>
+          <w:bCs/>
+          <w:lang w:val="en"/>
+        </w:rPr>
+      </w:pPr>
+      <w:r>
+        <w:rPr>
+          <w:rFonts w:hint="default"/>
+          <w:b/>
+          <w:bCs/>
+          <w:lang w:val="en"/>
+        </w:rPr>
+        <w:t>End Points</w:t>
+      </w:r>
+    </w:p>
+    <w:p>
+      <w:pPr>
+        <w:numPr>
+          <w:numId w:val="0"/>
+        </w:numPr>
+        <w:rPr>
+          <w:rFonts w:hint="default"/>
+          <w:b w:val="0"/>
+          <w:bCs w:val="0"/>
+          <w:lang w:val="en"/>
+        </w:rPr>
+      </w:pPr>
+      <w:r>
+        <w:rPr>
+          <w:rFonts w:hint="default"/>
+          <w:b w:val="0"/>
+          <w:bCs w:val="0"/>
+          <w:lang w:val="en"/>
+        </w:rPr>
+        <w:t>- Activate Payrol for Organization</w:t>
+      </w:r>
+    </w:p>
+    <w:p>
+      <w:pPr>
+        <w:numPr>
+          <w:numId w:val="0"/>
+        </w:numPr>
+        <w:rPr>
+          <w:rFonts w:hint="default"/>
+          <w:b w:val="0"/>
+          <w:bCs w:val="0"/>
+          <w:lang w:val="en"/>
+        </w:rPr>
+      </w:pPr>
+      <w:r>
+        <w:rPr>
+          <w:rFonts w:hint="default"/>
+          <w:b w:val="0"/>
+          <w:bCs w:val="0"/>
+          <w:lang w:val="en"/>
+        </w:rPr>
+        <w:t xml:space="preserve">- Set payrol </w:t>
+      </w:r>
       <w:bookmarkStart w:id="0" w:name="_GoBack"/>
       <w:bookmarkEnd w:id="0"/>
+      <w:r>
+        <w:rPr>
+          <w:rFonts w:hint="default"/>
+          <w:b w:val="0"/>
+          <w:bCs w:val="0"/>
+          <w:lang w:val="en"/>
+        </w:rPr>
+        <w:t>Parameters for all employees</w:t>
+      </w:r>
+    </w:p>
+    <w:p>
+      <w:pPr>
+        <w:numPr>
+          <w:numId w:val="0"/>
+        </w:numPr>
+        <w:rPr>
+          <w:rFonts w:hint="default"/>
+          <w:b w:val="0"/>
+          <w:bCs w:val="0"/>
+          <w:lang w:val="en"/>
+        </w:rPr>
+      </w:pPr>
+      <w:r>
+        <w:rPr>
+          <w:rFonts w:hint="default"/>
+          <w:b w:val="0"/>
+          <w:bCs w:val="0"/>
+          <w:lang w:val="en"/>
+        </w:rPr>
+        <w:t>- Set payrol Paramters for single employee</w:t>
+      </w:r>
+    </w:p>
+    <w:p>
+      <w:pPr>
+        <w:numPr>
+          <w:numId w:val="0"/>
+        </w:numPr>
+        <w:rPr>
+          <w:rFonts w:hint="default"/>
+          <w:b w:val="0"/>
+          <w:bCs w:val="0"/>
+          <w:lang w:val="en"/>
+        </w:rPr>
+      </w:pPr>
+      <w:r>
+        <w:rPr>
+          <w:rFonts w:hint="default"/>
+          <w:b w:val="0"/>
+          <w:bCs w:val="0"/>
+          <w:lang w:val="en"/>
+        </w:rPr>
+        <w:t>- Run new Payrol</w:t>
+      </w:r>
+    </w:p>
+    <w:p>
+      <w:pPr>
+        <w:numPr>
+          <w:numId w:val="0"/>
+        </w:numPr>
+        <w:rPr>
+          <w:rFonts w:hint="default"/>
+          <w:b w:val="0"/>
+          <w:bCs w:val="0"/>
+          <w:lang w:val="en"/>
+        </w:rPr>
+      </w:pPr>
+      <w:r>
+        <w:rPr>
+          <w:rFonts w:hint="default"/>
+          <w:b w:val="0"/>
+          <w:bCs w:val="0"/>
+          <w:lang w:val="en"/>
+        </w:rPr>
+        <w:t>- Payrol Summary (Gross payrol, employee size, number of runs)</w:t>
+      </w:r>
+    </w:p>
+    <w:p>
+      <w:pPr>
+        <w:numPr>
+          <w:numId w:val="0"/>
+        </w:numPr>
+        <w:rPr>
+          <w:rFonts w:hint="default"/>
+          <w:b w:val="0"/>
+          <w:bCs w:val="0"/>
+          <w:lang w:val="en"/>
+        </w:rPr>
+      </w:pPr>
+      <w:r>
+        <w:rPr>
+          <w:rFonts w:hint="default"/>
+          <w:b w:val="0"/>
+          <w:bCs w:val="0"/>
+          <w:lang w:val="en"/>
+        </w:rPr>
+        <w:t>- Fetch all payrols for belonging to an organization</w:t>
+      </w:r>
+    </w:p>
+    <w:p>
+      <w:pPr>
+        <w:numPr>
+          <w:numId w:val="0"/>
+        </w:numPr>
+        <w:rPr>
+          <w:rFonts w:hint="default"/>
+          <w:b w:val="0"/>
+          <w:bCs w:val="0"/>
+          <w:lang w:val="en"/>
+        </w:rPr>
+      </w:pPr>
+      <w:r>
+        <w:rPr>
+          <w:rFonts w:hint="default"/>
+          <w:b w:val="0"/>
+          <w:bCs w:val="0"/>
+          <w:lang w:val="en"/>
+        </w:rPr>
+        <w:t>- Fetch payslip by id</w:t>
+      </w:r>
+    </w:p>
+    <w:p>
+      <w:pPr>
+        <w:numPr>
+          <w:numId w:val="0"/>
+        </w:numPr>
+        <w:rPr>
+          <w:rFonts w:hint="default"/>
+          <w:b w:val="0"/>
+          <w:bCs w:val="0"/>
+          <w:lang w:val="en"/>
+        </w:rPr>
+      </w:pPr>
+      <w:r>
+        <w:rPr>
+          <w:rFonts w:hint="default"/>
+          <w:b w:val="0"/>
+          <w:bCs w:val="0"/>
+          <w:lang w:val="en"/>
+        </w:rPr>
+        <w:t>- Test</w:t>
+      </w:r>
+    </w:p>
+    <w:p>
+      <w:pPr>
+        <w:numPr>
+          <w:numId w:val="0"/>
+        </w:numPr>
+        <w:rPr>
+          <w:rFonts w:hint="default"/>
+          <w:b w:val="0"/>
+          <w:bCs w:val="0"/>
+          <w:lang w:val="en"/>
+        </w:rPr>
+      </w:pPr>
+    </w:p>
+    <w:p>
+      <w:pPr>
+        <w:numPr>
+          <w:numId w:val="0"/>
+        </w:numPr>
+        <w:rPr>
+          <w:rFonts w:hint="default"/>
+          <w:b w:val="0"/>
+          <w:bCs w:val="0"/>
+          <w:lang w:val="en"/>
+        </w:rPr>
+      </w:pPr>
     </w:p>
     <w:sectPr>
       <w:pgSz w:w="11906" w:h="16838"/>
@@ -242,7 +916,7 @@
 </file>
 
 <file path=word/numbering.xml><?xml version="1.0" encoding="utf-8"?>
-<w:numbering xmlns:wpc="http://schemas.microsoft.com/office/word/2010/wordprocessingCanvas" xmlns:mc="http://schemas.openxmlformats.org/markup-compatibility/2006" xmlns:o="urn:schemas-microsoft-com:office:office" xmlns:r="http://schemas.openxmlformats.org/officeDocument/2006/relationships" xmlns:m="http://schemas.openxmlformats.org/officeDocument/2006/math" xmlns:v="urn:schemas-microsoft-com:vml" xmlns:wp14="http://schemas.microsoft.com/office/word/2010/wordprocessingDrawing" xmlns:wp="http://schemas.openxmlformats.org/drawingml/2006/wordprocessingDrawing" xmlns:w10="urn:schemas-microsoft-com:office:word" xmlns:w="http://schemas.openxmlformats.org/wordprocessingml/2006/main" xmlns:w14="http://schemas.microsoft.com/office/word/2010/wordml" xmlns:wpg="http://schemas.microsoft.com/office/word/2010/wordprocessingGroup" xmlns:wpi="http://schemas.microsoft.com/office/word/2010/wordprocessingInk" xmlns:wne="http://schemas.microsoft.com/office/word/2006/wordml" xmlns:wps="http://schemas.microsoft.com/office/word/2010/wordprocessingShape" mc:Ignorable="w14 wp14">
+<w:numbering xmlns:wpc="http://schemas.microsoft.com/office/word/2010/wordprocessingCanvas" xmlns:mc="http://schemas.openxmlformats.org/markup-compatibility/2006" xmlns:o="urn:schemas-microsoft-com:office:office" xmlns:r="http://schemas.openxmlformats.org/officeDocument/2006/relationships" xmlns:m="http://schemas.openxmlformats.org/officeDocument/2006/math" xmlns:v="urn:schemas-microsoft-com:vml" xmlns:wp14="http://schemas.microsoft.com/office/word/2010/wordprocessingDrawing" xmlns:wp="http://schemas.openxmlformats.org/drawingml/2006/wordprocessingDrawing" xmlns:w10="urn:schemas-microsoft-com:office:word" xmlns:w="http://schemas.openxmlformats.org/wordprocessingml/2006/main" xmlns:w14="http://schemas.microsoft.com/office/word/2010/wordml" xmlns:wpg="http://schemas.microsoft.com/office/word/2010/wordprocessingGroup" xmlns:wpi="http://schemas.microsoft.com/office/word/2010/wordprocessingInk" xmlns:wne="http://schemas.microsoft.com/office/word/2006/wordml" xmlns:wps="http://schemas.microsoft.com/office/word/2010/wordprocessingShape" xmlns:wpsCustomData="http://www.wps.cn/officeDocument/2013/wpsCustomData" mc:Ignorable="w14 wp14">
   <w:abstractNum w:abstractNumId="0">
     <w:nsid w:val="620395CC"/>
     <w:multiLevelType w:val="singleLevel"/>
@@ -292,7 +966,7 @@
 </file>
 
 <file path=word/styles.xml><?xml version="1.0" encoding="utf-8"?>
-<w:styles xmlns:mc="http://schemas.openxmlformats.org/markup-compatibility/2006" xmlns:o="urn:schemas-microsoft-com:office:office" xmlns:r="http://schemas.openxmlformats.org/officeDocument/2006/relationships" xmlns:m="http://schemas.openxmlformats.org/officeDocument/2006/math" xmlns:v="urn:schemas-microsoft-com:vml" xmlns:w="http://schemas.openxmlformats.org/wordprocessingml/2006/main" xmlns:w14="http://schemas.microsoft.com/office/word/2010/wordml" xmlns:w10="urn:schemas-microsoft-com:office:word" xmlns:sl="http://schemas.openxmlformats.org/schemaLibrary/2006/main" mc:Ignorable="w14">
+<w:styles xmlns:mc="http://schemas.openxmlformats.org/markup-compatibility/2006" xmlns:o="urn:schemas-microsoft-com:office:office" xmlns:r="http://schemas.openxmlformats.org/officeDocument/2006/relationships" xmlns:m="http://schemas.openxmlformats.org/officeDocument/2006/math" xmlns:v="urn:schemas-microsoft-com:vml" xmlns:w="http://schemas.openxmlformats.org/wordprocessingml/2006/main" xmlns:w14="http://schemas.microsoft.com/office/word/2010/wordml" xmlns:w10="urn:schemas-microsoft-com:office:word" xmlns:sl="http://schemas.openxmlformats.org/schemaLibrary/2006/main" xmlns:wpsCustomData="http://www.wps.cn/officeDocument/2013/wpsCustomData" mc:Ignorable="w14">
   <w:docDefaults>
     <w:rPrDefault>
       <w:rPr>
@@ -707,7 +1381,7 @@
         <a:solidFill>
           <a:schemeClr val="phClr"/>
         </a:solidFill>
-        <a:gradFill rotWithShape="1">
+        <a:gradFill rotWithShape="true">
           <a:gsLst>
             <a:gs pos="0">
               <a:schemeClr val="phClr">
@@ -731,9 +1405,9 @@
               </a:schemeClr>
             </a:gs>
           </a:gsLst>
-          <a:lin ang="5400000" scaled="0"/>
+          <a:lin ang="5400000" scaled="false"/>
         </a:gradFill>
-        <a:gradFill rotWithShape="1">
+        <a:gradFill rotWithShape="true">
           <a:gsLst>
             <a:gs pos="0">
               <a:schemeClr val="phClr">
@@ -757,7 +1431,7 @@
               </a:schemeClr>
             </a:gs>
           </a:gsLst>
-          <a:lin ang="5400000" scaled="0"/>
+          <a:lin ang="5400000" scaled="false"/>
         </a:gradFill>
       </a:fillStyleLst>
       <a:lnStyleLst>
@@ -810,7 +1484,7 @@
             <a:satMod val="170000"/>
           </a:schemeClr>
         </a:solidFill>
-        <a:gradFill rotWithShape="1">
+        <a:gradFill rotWithShape="true">
           <a:gsLst>
             <a:gs pos="0">
               <a:schemeClr val="phClr">
@@ -835,7 +1509,7 @@
               </a:schemeClr>
             </a:gs>
           </a:gsLst>
-          <a:lin ang="5400000" scaled="0"/>
+          <a:lin ang="5400000" scaled="false"/>
         </a:gradFill>
       </a:bgFillStyleLst>
     </a:fmtScheme>

</xml_diff>